<commit_message>
updation in Day-2 Notebook
</commit_message>
<xml_diff>
--- a/DAY - 2/Assignment/CSE 120 Python Work Book Day-2.docx
+++ b/DAY - 2/Assignment/CSE 120 Python Work Book Day-2.docx
@@ -896,22 +896,12 @@
         </w:rPr>
         <w:t>Program:</w:t>
       </w:r>
-    </w:p>
-    <w:p>
-      <w:pPr>
-        <w:rPr>
-          <w:rFonts w:ascii="Times New Roman" w:hAnsi="Times New Roman" w:cs="Times New Roman"/>
-          <w:b/>
-          <w:sz w:val="26"/>
-          <w:szCs w:val="26"/>
-        </w:rPr>
-      </w:pPr>
       <w:r>
         <w:rPr>
           <w:noProof/>
         </w:rPr>
         <w:drawing>
-          <wp:anchor distT="0" distB="0" distL="0" distR="0" simplePos="0" relativeHeight="251659264" behindDoc="0" locked="0" layoutInCell="1" allowOverlap="1" wp14:anchorId="36EB235A" wp14:editId="75B80C8F">
+          <wp:anchor distT="0" distB="0" distL="0" distR="0" simplePos="0" relativeHeight="251659264" behindDoc="0" locked="0" layoutInCell="1" allowOverlap="1" wp14:anchorId="36EB235A" wp14:editId="10F986D1">
             <wp:simplePos x="0" y="0"/>
             <wp:positionH relativeFrom="page">
               <wp:posOffset>914400</wp:posOffset>
@@ -958,24 +948,21 @@
     <w:p>
       <w:pPr>
         <w:rPr>
-          <w:rFonts w:ascii="Times New Roman" w:hAnsi="Times New Roman" w:cs="Times New Roman"/>
-          <w:b/>
-          <w:sz w:val="26"/>
-          <w:szCs w:val="26"/>
-        </w:rPr>
-      </w:pPr>
-      <w:r>
-        <w:rPr>
           <w:noProof/>
         </w:rPr>
+      </w:pPr>
+      <w:r>
+        <w:rPr>
+          <w:noProof/>
+        </w:rPr>
         <w:drawing>
-          <wp:anchor distT="0" distB="0" distL="0" distR="0" simplePos="0" relativeHeight="251636736" behindDoc="0" locked="0" layoutInCell="1" allowOverlap="1" wp14:anchorId="3F092EF0" wp14:editId="1146F9C0">
+          <wp:anchor distT="0" distB="0" distL="0" distR="0" simplePos="0" relativeHeight="251636736" behindDoc="0" locked="0" layoutInCell="1" allowOverlap="1" wp14:anchorId="3F092EF0" wp14:editId="6FA433F0">
             <wp:simplePos x="0" y="0"/>
             <wp:positionH relativeFrom="page">
-              <wp:posOffset>2400300</wp:posOffset>
+              <wp:posOffset>2266950</wp:posOffset>
             </wp:positionH>
             <wp:positionV relativeFrom="paragraph">
-              <wp:posOffset>544830</wp:posOffset>
+              <wp:posOffset>1297305</wp:posOffset>
             </wp:positionV>
             <wp:extent cx="2623256" cy="1905000"/>
             <wp:effectExtent l="0" t="0" r="0" b="0"/>
@@ -1343,27 +1330,7 @@
           <w:sz w:val="21"/>
           <w:szCs w:val="21"/>
         </w:rPr>
-        <w:t>Write an R p</w:t>
-      </w:r>
-      <w:r>
-        <w:rPr>
-          <w:rFonts w:ascii="Roboto" w:hAnsi="Roboto"/>
-          <w:color w:val="FF0000"/>
-          <w:spacing w:val="3"/>
-          <w:sz w:val="21"/>
-          <w:szCs w:val="21"/>
-        </w:rPr>
-        <w:t>r</w:t>
-      </w:r>
-      <w:r>
-        <w:rPr>
-          <w:rFonts w:ascii="Roboto" w:hAnsi="Roboto"/>
-          <w:color w:val="FF0000"/>
-          <w:spacing w:val="3"/>
-          <w:sz w:val="21"/>
-          <w:szCs w:val="21"/>
-        </w:rPr>
-        <w:t>ogram to take input from the user (userID and Group/Branch) and display the values</w:t>
+        <w:t>Write an R program to take input from the user (userID and Group/Branch) and display the values</w:t>
       </w:r>
     </w:p>
     <w:p>
@@ -1946,23 +1913,7 @@
           <w:sz w:val="28"/>
           <w:szCs w:val="28"/>
         </w:rPr>
-        <w:t xml:space="preserve">is used for storing data tables. It is a list of vectors </w:t>
-      </w:r>
-      <w:r>
-        <w:rPr>
-          <w:color w:val="444444"/>
-          <w:sz w:val="28"/>
-          <w:szCs w:val="28"/>
-        </w:rPr>
-        <w:t>of equal</w:t>
-      </w:r>
-      <w:r>
-        <w:rPr>
-          <w:color w:val="444444"/>
-          <w:sz w:val="28"/>
-          <w:szCs w:val="28"/>
-        </w:rPr>
-        <w:t xml:space="preserve"> length.</w:t>
+        <w:t>is used for storing data tables. It is a list of vectors of equal length.</w:t>
       </w:r>
     </w:p>
     <w:p>
@@ -2095,15 +2046,7 @@
           <w:sz w:val="28"/>
           <w:szCs w:val="28"/>
         </w:rPr>
-        <w:t>header, and</w:t>
-      </w:r>
-      <w:r>
-        <w:rPr>
-          <w:color w:val="444444"/>
-          <w:sz w:val="28"/>
-          <w:szCs w:val="28"/>
-        </w:rPr>
-        <w:t xml:space="preserve"> then followed by the actual</w:t>
+        <w:t>header, and then followed by the actual</w:t>
       </w:r>
       <w:r>
         <w:rPr>
@@ -3289,23 +3232,7 @@
           <w:b/>
           <w:sz w:val="26"/>
         </w:rPr>
-        <w:t>0</w:t>
-      </w:r>
-      <w:r>
-        <w:rPr>
-          <w:rFonts w:ascii="Times New Roman"/>
-          <w:b/>
-          <w:sz w:val="26"/>
-        </w:rPr>
-        <w:t>3</w:t>
-      </w:r>
-      <w:r>
-        <w:rPr>
-          <w:rFonts w:ascii="Times New Roman"/>
-          <w:b/>
-          <w:sz w:val="26"/>
-        </w:rPr>
-        <w:t>/11/2020</w:t>
+        <w:t>03/11/2020</w:t>
       </w:r>
     </w:p>
     <w:p>
@@ -3407,6 +3334,7 @@
         <w:rPr>
           <w:rFonts w:ascii="Times New Roman" w:hAnsi="Times New Roman" w:cs="Times New Roman"/>
           <w:b/>
+          <w:noProof/>
           <w:sz w:val="26"/>
           <w:szCs w:val="26"/>
         </w:rPr>
@@ -3479,6 +3407,7 @@
         <w:rPr>
           <w:rFonts w:ascii="Times New Roman" w:hAnsi="Times New Roman" w:cs="Times New Roman"/>
           <w:b/>
+          <w:noProof/>
           <w:sz w:val="26"/>
           <w:szCs w:val="26"/>
         </w:rPr>
@@ -3532,6 +3461,7 @@
         <w:rPr>
           <w:rFonts w:ascii="Times New Roman" w:hAnsi="Times New Roman" w:cs="Times New Roman"/>
           <w:b/>
+          <w:noProof/>
           <w:sz w:val="26"/>
           <w:szCs w:val="26"/>
         </w:rPr>
@@ -3621,27 +3551,7 @@
           <w:szCs w:val="28"/>
           <w:shd w:val="clear" w:color="auto" w:fill="FFFFFF"/>
         </w:rPr>
-        <w:t> </w:t>
-      </w:r>
-      <w:r>
-        <w:rPr>
-          <w:rFonts w:ascii="Arial" w:hAnsi="Arial" w:cs="Arial"/>
-          <w:color w:val="202124"/>
-          <w:sz w:val="28"/>
-          <w:szCs w:val="28"/>
-          <w:shd w:val="clear" w:color="auto" w:fill="FFFFFF"/>
-        </w:rPr>
-        <w:t>M</w:t>
-      </w:r>
-      <w:r>
-        <w:rPr>
-          <w:rFonts w:ascii="Arial" w:hAnsi="Arial" w:cs="Arial"/>
-          <w:color w:val="202124"/>
-          <w:sz w:val="28"/>
-          <w:szCs w:val="28"/>
-          <w:shd w:val="clear" w:color="auto" w:fill="FFFFFF"/>
-        </w:rPr>
-        <w:t>issing values are represented by the symbol </w:t>
+        <w:t> Missing values are represented by the symbol </w:t>
       </w:r>
       <w:r>
         <w:rPr>
@@ -3756,17 +3666,7 @@
           <w:szCs w:val="28"/>
           <w:lang w:val="en-IN" w:eastAsia="en-IN"/>
         </w:rPr>
-        <w:t>N</w:t>
-      </w:r>
-      <w:r>
-        <w:rPr>
-          <w:rFonts w:ascii="Georgia" w:eastAsia="Times New Roman" w:hAnsi="Georgia" w:cs="Times New Roman"/>
-          <w:color w:val="333333"/>
-          <w:sz w:val="28"/>
-          <w:szCs w:val="28"/>
-          <w:lang w:val="en-IN" w:eastAsia="en-IN"/>
-        </w:rPr>
-        <w:t>umeric_Expression is not a number (</w:t>
+        <w:t>Numeric_Expression is not a number (</w:t>
       </w:r>
       <w:r>
         <w:rPr>
@@ -3958,6 +3858,7 @@
         <w:rPr>
           <w:rFonts w:ascii="Times New Roman" w:hAnsi="Times New Roman" w:cs="Times New Roman"/>
           <w:b/>
+          <w:noProof/>
           <w:sz w:val="26"/>
           <w:szCs w:val="26"/>
         </w:rPr>
@@ -4368,6 +4269,7 @@
         <w:rPr>
           <w:rFonts w:ascii="Times New Roman" w:hAnsi="Times New Roman" w:cs="Times New Roman"/>
           <w:b/>
+          <w:noProof/>
           <w:sz w:val="26"/>
           <w:szCs w:val="26"/>
         </w:rPr>
@@ -4469,6 +4371,7 @@
         <w:rPr>
           <w:rFonts w:ascii="Times New Roman" w:hAnsi="Times New Roman" w:cs="Times New Roman"/>
           <w:b/>
+          <w:noProof/>
           <w:sz w:val="26"/>
           <w:szCs w:val="26"/>
         </w:rPr>
@@ -4605,18 +4508,7 @@
           <w:szCs w:val="28"/>
           <w:shd w:val="clear" w:color="auto" w:fill="FFFFFF"/>
         </w:rPr>
-        <w:t>sort</w:t>
-      </w:r>
-      <w:r>
-        <w:rPr>
-          <w:rStyle w:val="Strong"/>
-          <w:rFonts w:cstheme="minorHAnsi"/>
-          <w:color w:val="4D5356"/>
-          <w:sz w:val="28"/>
-          <w:szCs w:val="28"/>
-          <w:shd w:val="clear" w:color="auto" w:fill="FFFFFF"/>
-        </w:rPr>
-        <w:t>( ) </w:t>
+        <w:t>sort( ) </w:t>
       </w:r>
       <w:r>
         <w:rPr>
@@ -4821,6 +4713,7 @@
         <w:rPr>
           <w:rFonts w:ascii="Times New Roman" w:hAnsi="Times New Roman" w:cs="Times New Roman"/>
           <w:b/>
+          <w:noProof/>
           <w:sz w:val="26"/>
           <w:szCs w:val="26"/>
         </w:rPr>
@@ -4912,6 +4805,7 @@
         <w:rPr>
           <w:rFonts w:ascii="Times New Roman" w:hAnsi="Times New Roman" w:cs="Times New Roman"/>
           <w:b/>
+          <w:noProof/>
           <w:sz w:val="26"/>
           <w:szCs w:val="26"/>
         </w:rPr>
@@ -5072,16 +4966,7 @@
           <w:sz w:val="28"/>
           <w:szCs w:val="28"/>
         </w:rPr>
-        <w:t> is used to calculate</w:t>
-      </w:r>
-      <w:r>
-        <w:rPr>
-          <w:rFonts w:ascii="Arial" w:hAnsi="Arial" w:cs="Arial"/>
-          <w:color w:val="000000"/>
-          <w:sz w:val="28"/>
-          <w:szCs w:val="28"/>
-        </w:rPr>
-        <w:t xml:space="preserve"> and decision operator “&gt;” is used to compare the giving condition and take decision</w:t>
+        <w:t> is used to calculate and decision operator “&gt;” is used to compare the giving condition and take decision</w:t>
       </w:r>
     </w:p>
     <w:p>
@@ -5235,6 +5120,7 @@
         <w:rPr>
           <w:rFonts w:ascii="Times New Roman" w:hAnsi="Times New Roman" w:cs="Times New Roman"/>
           <w:b/>
+          <w:noProof/>
           <w:sz w:val="26"/>
           <w:szCs w:val="26"/>
         </w:rPr>
@@ -5317,6 +5203,7 @@
         <w:rPr>
           <w:rFonts w:ascii="Times New Roman" w:hAnsi="Times New Roman" w:cs="Times New Roman"/>
           <w:b/>
+          <w:noProof/>
           <w:sz w:val="26"/>
           <w:szCs w:val="26"/>
         </w:rPr>
@@ -5399,77 +5286,7 @@
           <w:szCs w:val="28"/>
           <w:shd w:val="clear" w:color="auto" w:fill="FFFFFF"/>
         </w:rPr>
-        <w:t>I</w:t>
-      </w:r>
-      <w:r>
-        <w:rPr>
-          <w:rFonts w:cstheme="minorHAnsi"/>
-          <w:color w:val="000000" w:themeColor="text1"/>
-          <w:sz w:val="28"/>
-          <w:szCs w:val="28"/>
-          <w:shd w:val="clear" w:color="auto" w:fill="FFFFFF"/>
-        </w:rPr>
-        <w:t xml:space="preserve">n Nested </w:t>
-      </w:r>
-      <w:r>
-        <w:rPr>
-          <w:rFonts w:cstheme="minorHAnsi"/>
-          <w:color w:val="000000" w:themeColor="text1"/>
-          <w:sz w:val="28"/>
-          <w:szCs w:val="28"/>
-          <w:shd w:val="clear" w:color="auto" w:fill="FFFFFF"/>
-        </w:rPr>
-        <w:t>for</w:t>
-      </w:r>
-      <w:r>
-        <w:rPr>
-          <w:rFonts w:cstheme="minorHAnsi"/>
-          <w:color w:val="000000" w:themeColor="text1"/>
-          <w:sz w:val="28"/>
-          <w:szCs w:val="28"/>
-          <w:shd w:val="clear" w:color="auto" w:fill="FFFFFF"/>
-        </w:rPr>
-        <w:t xml:space="preserve"> Loop</w:t>
-      </w:r>
-      <w:r>
-        <w:rPr>
-          <w:rFonts w:cstheme="minorHAnsi"/>
-          <w:color w:val="000000" w:themeColor="text1"/>
-          <w:sz w:val="28"/>
-          <w:szCs w:val="28"/>
-          <w:shd w:val="clear" w:color="auto" w:fill="FFFFFF"/>
-        </w:rPr>
-        <w:t xml:space="preserve">, it </w:t>
-      </w:r>
-      <w:r>
-        <w:rPr>
-          <w:rFonts w:cstheme="minorHAnsi"/>
-          <w:color w:val="000000" w:themeColor="text1"/>
-          <w:sz w:val="28"/>
-          <w:szCs w:val="28"/>
-          <w:shd w:val="clear" w:color="auto" w:fill="FFFFFF"/>
-        </w:rPr>
-        <w:t xml:space="preserve">makes use of the control structures to manage the execution of the expression, one such control structure is Nested </w:t>
-      </w:r>
-      <w:r>
-        <w:rPr>
-          <w:rFonts w:cstheme="minorHAnsi"/>
-          <w:color w:val="000000" w:themeColor="text1"/>
-          <w:sz w:val="28"/>
-          <w:szCs w:val="28"/>
-          <w:shd w:val="clear" w:color="auto" w:fill="FFFFFF"/>
-        </w:rPr>
-        <w:t>for</w:t>
-      </w:r>
-      <w:r>
-        <w:rPr>
-          <w:rFonts w:cstheme="minorHAnsi"/>
-          <w:color w:val="000000" w:themeColor="text1"/>
-          <w:sz w:val="28"/>
-          <w:szCs w:val="28"/>
-          <w:shd w:val="clear" w:color="auto" w:fill="FFFFFF"/>
-        </w:rPr>
-        <w:t xml:space="preserve"> Loop a similar to basic ‘for’ loop executes.</w:t>
+        <w:t>In Nested for Loop, it makes use of the control structures to manage the execution of the expression, one such control structure is Nested for Loop a similar to basic ‘for’ loop executes.</w:t>
       </w:r>
     </w:p>
     <w:p>
@@ -5495,47 +5312,7 @@
           <w:szCs w:val="28"/>
           <w:shd w:val="clear" w:color="auto" w:fill="FFFFFF"/>
         </w:rPr>
-        <w:t xml:space="preserve">It can be defined as placing </w:t>
-      </w:r>
-      <w:r>
-        <w:rPr>
-          <w:rFonts w:cstheme="minorHAnsi"/>
-          <w:color w:val="000000" w:themeColor="text1"/>
-          <w:sz w:val="28"/>
-          <w:szCs w:val="28"/>
-          <w:shd w:val="clear" w:color="auto" w:fill="FFFFFF"/>
-        </w:rPr>
-        <w:t>one ‘</w:t>
-      </w:r>
-      <w:r>
-        <w:rPr>
-          <w:rFonts w:cstheme="minorHAnsi"/>
-          <w:color w:val="000000" w:themeColor="text1"/>
-          <w:sz w:val="28"/>
-          <w:szCs w:val="28"/>
-          <w:shd w:val="clear" w:color="auto" w:fill="FFFFFF"/>
-        </w:rPr>
-        <w:t xml:space="preserve">for’ loop inside the first ‘for’ loop is called as nesting or loop of loops in some terms, which takes the responsibility of two loops such that the outer loop controls the number of </w:t>
-      </w:r>
-      <w:r>
-        <w:rPr>
-          <w:rFonts w:cstheme="minorHAnsi"/>
-          <w:color w:val="000000" w:themeColor="text1"/>
-          <w:sz w:val="28"/>
-          <w:szCs w:val="28"/>
-          <w:shd w:val="clear" w:color="auto" w:fill="FFFFFF"/>
-        </w:rPr>
-        <w:t>repetition</w:t>
-      </w:r>
-      <w:r>
-        <w:rPr>
-          <w:rFonts w:cstheme="minorHAnsi"/>
-          <w:color w:val="000000" w:themeColor="text1"/>
-          <w:sz w:val="28"/>
-          <w:szCs w:val="28"/>
-          <w:shd w:val="clear" w:color="auto" w:fill="FFFFFF"/>
-        </w:rPr>
-        <w:t xml:space="preserve"> of the whole inner detailed information until it is false, </w:t>
+        <w:t xml:space="preserve">It can be defined as placing one ‘for’ loop inside the first ‘for’ loop is called as nesting or loop of loops in some terms, which takes the responsibility of two loops such that the outer loop controls the number of repetition of the whole inner detailed information until it is false, </w:t>
       </w:r>
     </w:p>
     <w:p>
@@ -5561,27 +5338,7 @@
           <w:szCs w:val="28"/>
           <w:shd w:val="clear" w:color="auto" w:fill="FFFFFF"/>
         </w:rPr>
-        <w:t xml:space="preserve">in other words, the inner loop executes n-times of every execution of the outer for loop and </w:t>
-      </w:r>
-      <w:r>
-        <w:rPr>
-          <w:rFonts w:cstheme="minorHAnsi"/>
-          <w:color w:val="000000" w:themeColor="text1"/>
-          <w:sz w:val="28"/>
-          <w:szCs w:val="28"/>
-          <w:shd w:val="clear" w:color="auto" w:fill="FFFFFF"/>
-        </w:rPr>
-        <w:t>also,</w:t>
-      </w:r>
-      <w:r>
-        <w:rPr>
-          <w:rFonts w:cstheme="minorHAnsi"/>
-          <w:color w:val="000000" w:themeColor="text1"/>
-          <w:sz w:val="28"/>
-          <w:szCs w:val="28"/>
-          <w:shd w:val="clear" w:color="auto" w:fill="FFFFFF"/>
-        </w:rPr>
-        <w:t xml:space="preserve"> it’s a great tool to work with R Programming Language.</w:t>
+        <w:t>in other words, the inner loop executes n-times of every execution of the outer for loop and also, it’s a great tool to work with R Programming Language.</w:t>
       </w:r>
     </w:p>
     <w:p>
@@ -5778,6 +5535,7 @@
         <w:rPr>
           <w:rFonts w:ascii="Times New Roman" w:hAnsi="Times New Roman" w:cs="Times New Roman"/>
           <w:b/>
+          <w:noProof/>
           <w:sz w:val="26"/>
           <w:szCs w:val="26"/>
         </w:rPr>
@@ -5878,6 +5636,7 @@
         <w:rPr>
           <w:rFonts w:ascii="Times New Roman" w:hAnsi="Times New Roman" w:cs="Times New Roman"/>
           <w:b/>
+          <w:noProof/>
           <w:sz w:val="26"/>
           <w:szCs w:val="26"/>
         </w:rPr>
@@ -5961,27 +5720,7 @@
           <w:szCs w:val="28"/>
           <w:shd w:val="clear" w:color="auto" w:fill="FFFFFF"/>
         </w:rPr>
-        <w:t xml:space="preserve">An if statement can be followed by an optional else statement which executes when the </w:t>
-      </w:r>
-      <w:r>
-        <w:rPr>
-          <w:rFonts w:asciiTheme="minorHAnsi" w:hAnsiTheme="minorHAnsi" w:cstheme="minorHAnsi"/>
-          <w:color w:val="000000"/>
-          <w:sz w:val="28"/>
-          <w:szCs w:val="28"/>
-          <w:shd w:val="clear" w:color="auto" w:fill="FFFFFF"/>
-        </w:rPr>
-        <w:t>Boolean</w:t>
-      </w:r>
-      <w:r>
-        <w:rPr>
-          <w:rFonts w:asciiTheme="minorHAnsi" w:hAnsiTheme="minorHAnsi" w:cstheme="minorHAnsi"/>
-          <w:color w:val="000000"/>
-          <w:sz w:val="28"/>
-          <w:szCs w:val="28"/>
-          <w:shd w:val="clear" w:color="auto" w:fill="FFFFFF"/>
-        </w:rPr>
-        <w:t xml:space="preserve"> expression is false.</w:t>
+        <w:t>An if statement can be followed by an optional else statement which executes when the Boolean expression is false.</w:t>
       </w:r>
     </w:p>
     <w:p>
@@ -6170,6 +5909,7 @@
         <w:rPr>
           <w:rFonts w:ascii="Times New Roman" w:hAnsi="Times New Roman" w:cs="Times New Roman"/>
           <w:b/>
+          <w:noProof/>
           <w:sz w:val="26"/>
           <w:szCs w:val="26"/>
         </w:rPr>
@@ -6252,6 +5992,7 @@
         <w:rPr>
           <w:rFonts w:ascii="Times New Roman" w:hAnsi="Times New Roman" w:cs="Times New Roman"/>
           <w:b/>
+          <w:noProof/>
           <w:sz w:val="26"/>
           <w:szCs w:val="26"/>
         </w:rPr>
@@ -6446,23 +6187,7 @@
           <w:b/>
           <w:sz w:val="26"/>
         </w:rPr>
-        <w:t>0</w:t>
-      </w:r>
-      <w:r>
-        <w:rPr>
-          <w:rFonts w:ascii="Times New Roman"/>
-          <w:b/>
-          <w:sz w:val="26"/>
-        </w:rPr>
-        <w:t>3</w:t>
-      </w:r>
-      <w:r>
-        <w:rPr>
-          <w:rFonts w:ascii="Times New Roman"/>
-          <w:b/>
-          <w:sz w:val="26"/>
-        </w:rPr>
-        <w:t>/11/2020</w:t>
+        <w:t>03/11/2020</w:t>
       </w:r>
     </w:p>
     <w:p>
@@ -6564,6 +6289,7 @@
         <w:rPr>
           <w:rFonts w:ascii="Times New Roman" w:hAnsi="Times New Roman" w:cs="Times New Roman"/>
           <w:b/>
+          <w:noProof/>
           <w:sz w:val="26"/>
           <w:szCs w:val="26"/>
         </w:rPr>
@@ -6629,16 +6355,7 @@
           <w:sz w:val="26"/>
           <w:szCs w:val="26"/>
         </w:rPr>
-        <w:t>:</w:t>
-      </w:r>
-      <w:r>
-        <w:rPr>
-          <w:rFonts w:ascii="Times New Roman" w:hAnsi="Times New Roman" w:cs="Times New Roman"/>
-          <w:b/>
-          <w:sz w:val="26"/>
-          <w:szCs w:val="26"/>
-        </w:rPr>
-        <w:t xml:space="preserve">  </w:t>
+        <w:t xml:space="preserve">:  </w:t>
       </w:r>
     </w:p>
     <w:p>
@@ -6673,6 +6390,7 @@
         <w:rPr>
           <w:rFonts w:ascii="Times New Roman" w:hAnsi="Times New Roman" w:cs="Times New Roman"/>
           <w:b/>
+          <w:noProof/>
           <w:sz w:val="26"/>
           <w:szCs w:val="26"/>
         </w:rPr>
@@ -6756,27 +6474,7 @@
           <w:szCs w:val="28"/>
           <w:shd w:val="clear" w:color="auto" w:fill="FFFFFF"/>
         </w:rPr>
-        <w:t xml:space="preserve">'class' is a property assigned to an object that determines how generic functions operate with it. It is not a mutually exclusive classification. If an object has no specific class assigned to it, such as a simple numeric vector, </w:t>
-      </w:r>
-      <w:r>
-        <w:rPr>
-          <w:rFonts w:cstheme="minorHAnsi"/>
-          <w:color w:val="242729"/>
-          <w:sz w:val="28"/>
-          <w:szCs w:val="28"/>
-          <w:shd w:val="clear" w:color="auto" w:fill="FFFFFF"/>
-        </w:rPr>
-        <w:t>its</w:t>
-      </w:r>
-      <w:r>
-        <w:rPr>
-          <w:rFonts w:cstheme="minorHAnsi"/>
-          <w:color w:val="242729"/>
-          <w:sz w:val="28"/>
-          <w:szCs w:val="28"/>
-          <w:shd w:val="clear" w:color="auto" w:fill="FFFFFF"/>
-        </w:rPr>
-        <w:t xml:space="preserve"> class is usually the same as its mode, by convention.</w:t>
+        <w:t>'class' is a property assigned to an object that determines how generic functions operate with it. It is not a mutually exclusive classification. If an object has no specific class assigned to it, such as a simple numeric vector, its class is usually the same as its mode, by convention.</w:t>
       </w:r>
     </w:p>
     <w:p>
@@ -6898,23 +6596,7 @@
           <w:b/>
           <w:sz w:val="26"/>
         </w:rPr>
-        <w:t>0</w:t>
-      </w:r>
-      <w:r>
-        <w:rPr>
-          <w:rFonts w:ascii="Times New Roman"/>
-          <w:b/>
-          <w:sz w:val="26"/>
-        </w:rPr>
-        <w:t>3</w:t>
-      </w:r>
-      <w:r>
-        <w:rPr>
-          <w:rFonts w:ascii="Times New Roman"/>
-          <w:b/>
-          <w:sz w:val="26"/>
-        </w:rPr>
-        <w:t>/11/2020</w:t>
+        <w:t>03/11/2020</w:t>
       </w:r>
     </w:p>
     <w:p>
@@ -7025,6 +6707,7 @@
         <w:rPr>
           <w:rFonts w:ascii="Times New Roman" w:hAnsi="Times New Roman" w:cs="Times New Roman"/>
           <w:b/>
+          <w:noProof/>
           <w:sz w:val="26"/>
           <w:szCs w:val="26"/>
         </w:rPr>
@@ -7133,6 +6816,7 @@
         <w:rPr>
           <w:rFonts w:ascii="Times New Roman" w:hAnsi="Times New Roman" w:cs="Times New Roman"/>
           <w:b/>
+          <w:noProof/>
           <w:sz w:val="26"/>
           <w:szCs w:val="26"/>
         </w:rPr>
@@ -7282,17 +6966,7 @@
           <w:szCs w:val="27"/>
           <w:shd w:val="clear" w:color="auto" w:fill="FFFFFF"/>
         </w:rPr>
-        <w:t>Y</w:t>
-      </w:r>
-      <w:r>
-        <w:rPr>
-          <w:rFonts w:ascii="Georgia" w:hAnsi="Georgia"/>
-          <w:color w:val="444444"/>
-          <w:sz w:val="27"/>
-          <w:szCs w:val="27"/>
-          <w:shd w:val="clear" w:color="auto" w:fill="FFFFFF"/>
-        </w:rPr>
-        <w:t>ou can use as many arguments as you like, there is no limit to the number of arguments. An argument list comprises of comma-separated values that contain the various formal arguments.</w:t>
+        <w:t>You can use as many arguments as you like, there is no limit to the number of arguments. An argument list comprises of comma-separated values that contain the various formal arguments.</w:t>
       </w:r>
     </w:p>
     <w:p>
@@ -7360,25 +7034,7 @@
           <w:sz w:val="26"/>
           <w:szCs w:val="26"/>
         </w:rPr>
-        <w:t>1</w:t>
-      </w:r>
-      <w:r>
-        <w:rPr>
-          <w:rFonts w:ascii="Times New Roman" w:hAnsi="Times New Roman" w:cs="Times New Roman"/>
-          <w:b/>
-          <w:sz w:val="26"/>
-          <w:szCs w:val="26"/>
-        </w:rPr>
-        <w:t>6</w:t>
-      </w:r>
-      <w:r>
-        <w:rPr>
-          <w:rFonts w:ascii="Times New Roman" w:hAnsi="Times New Roman" w:cs="Times New Roman"/>
-          <w:b/>
-          <w:sz w:val="26"/>
-          <w:szCs w:val="26"/>
-        </w:rPr>
-        <w:t>:</w:t>
+        <w:t>16:</w:t>
       </w:r>
       <w:r>
         <w:rPr>
@@ -7452,6 +7108,7 @@
         <w:rPr>
           <w:rFonts w:ascii="Times New Roman" w:hAnsi="Times New Roman" w:cs="Times New Roman"/>
           <w:b/>
+          <w:noProof/>
           <w:sz w:val="26"/>
           <w:szCs w:val="26"/>
         </w:rPr>
@@ -7517,31 +7174,23 @@
           <w:sz w:val="26"/>
           <w:szCs w:val="26"/>
         </w:rPr>
-        <w:t xml:space="preserve">: </w:t>
-      </w:r>
-      <w:r>
-        <w:rPr>
-          <w:rFonts w:ascii="Times New Roman" w:hAnsi="Times New Roman" w:cs="Times New Roman"/>
-          <w:b/>
-          <w:sz w:val="26"/>
-          <w:szCs w:val="26"/>
-        </w:rPr>
-        <w:t xml:space="preserve">    </w:t>
-      </w:r>
-    </w:p>
-    <w:p>
-      <w:pPr>
-        <w:rPr>
-          <w:rFonts w:ascii="Times New Roman" w:hAnsi="Times New Roman" w:cs="Times New Roman"/>
-          <w:b/>
-          <w:sz w:val="26"/>
-          <w:szCs w:val="26"/>
-        </w:rPr>
-      </w:pPr>
-      <w:r>
-        <w:rPr>
-          <w:rFonts w:ascii="Times New Roman" w:hAnsi="Times New Roman" w:cs="Times New Roman"/>
-          <w:b/>
+        <w:t xml:space="preserve">:     </w:t>
+      </w:r>
+    </w:p>
+    <w:p>
+      <w:pPr>
+        <w:rPr>
+          <w:rFonts w:ascii="Times New Roman" w:hAnsi="Times New Roman" w:cs="Times New Roman"/>
+          <w:b/>
+          <w:sz w:val="26"/>
+          <w:szCs w:val="26"/>
+        </w:rPr>
+      </w:pPr>
+      <w:r>
+        <w:rPr>
+          <w:rFonts w:ascii="Times New Roman" w:hAnsi="Times New Roman" w:cs="Times New Roman"/>
+          <w:b/>
+          <w:noProof/>
           <w:sz w:val="26"/>
           <w:szCs w:val="26"/>
         </w:rPr>
@@ -7592,6 +7241,7 @@
         <w:rPr>
           <w:rFonts w:ascii="Times New Roman" w:hAnsi="Times New Roman" w:cs="Times New Roman"/>
           <w:b/>
+          <w:noProof/>
           <w:sz w:val="26"/>
           <w:szCs w:val="26"/>
         </w:rPr>
@@ -7719,27 +7369,7 @@
           <w:szCs w:val="26"/>
           <w:shd w:val="clear" w:color="auto" w:fill="FFFFFF"/>
         </w:rPr>
-        <w:t>The within function returns a subset of a dataframe with the second argument ad a function to apply to all the column rm function removes the “</w:t>
-      </w:r>
-      <w:r>
-        <w:rPr>
-          <w:rFonts w:cstheme="minorHAnsi"/>
-          <w:color w:val="242729"/>
-          <w:sz w:val="26"/>
-          <w:szCs w:val="26"/>
-          <w:shd w:val="clear" w:color="auto" w:fill="FFFFFF"/>
-        </w:rPr>
-        <w:t>Subject</w:t>
-      </w:r>
-      <w:r>
-        <w:rPr>
-          <w:rFonts w:cstheme="minorHAnsi"/>
-          <w:color w:val="242729"/>
-          <w:sz w:val="26"/>
-          <w:szCs w:val="26"/>
-          <w:shd w:val="clear" w:color="auto" w:fill="FFFFFF"/>
-        </w:rPr>
-        <w:t>”</w:t>
+        <w:t>The within function returns a subset of a dataframe with the second argument ad a function to apply to all the column rm function removes the “Subject”</w:t>
       </w:r>
       <w:r>
         <w:rPr>
@@ -10500,7 +10130,7 @@
     <w:lsdException w:name="Table Web 2" w:semiHidden="1" w:unhideWhenUsed="1"/>
     <w:lsdException w:name="Table Web 3" w:semiHidden="1" w:unhideWhenUsed="1"/>
     <w:lsdException w:name="Balloon Text" w:semiHidden="1" w:unhideWhenUsed="1"/>
-    <w:lsdException w:name="Table Grid" w:semiHidden="1" w:uiPriority="59" w:unhideWhenUsed="1"/>
+    <w:lsdException w:name="Table Grid" w:uiPriority="59"/>
     <w:lsdException w:name="Table Theme" w:semiHidden="1" w:unhideWhenUsed="1"/>
     <w:lsdException w:name="Placeholder Text" w:semiHidden="1"/>
     <w:lsdException w:name="No Spacing" w:uiPriority="1" w:qFormat="1"/>

</xml_diff>

<commit_message>
DAY - 3 COMPLETED
</commit_message>
<xml_diff>
--- a/DAY - 2/Assignment/CSE 120 Python Work Book Day-2.docx
+++ b/DAY - 2/Assignment/CSE 120 Python Work Book Day-2.docx
@@ -956,15 +956,15 @@
           <w:noProof/>
         </w:rPr>
         <w:drawing>
-          <wp:anchor distT="0" distB="0" distL="0" distR="0" simplePos="0" relativeHeight="251636736" behindDoc="0" locked="0" layoutInCell="1" allowOverlap="1" wp14:anchorId="3F092EF0" wp14:editId="6FA433F0">
+          <wp:anchor distT="0" distB="0" distL="0" distR="0" simplePos="0" relativeHeight="251636736" behindDoc="0" locked="0" layoutInCell="1" allowOverlap="1" wp14:anchorId="3F092EF0" wp14:editId="328C5660">
             <wp:simplePos x="0" y="0"/>
             <wp:positionH relativeFrom="page">
-              <wp:posOffset>2266950</wp:posOffset>
+              <wp:posOffset>2466975</wp:posOffset>
             </wp:positionH>
             <wp:positionV relativeFrom="paragraph">
-              <wp:posOffset>1297305</wp:posOffset>
+              <wp:posOffset>1439545</wp:posOffset>
             </wp:positionV>
-            <wp:extent cx="2623256" cy="1905000"/>
+            <wp:extent cx="2423160" cy="1759585"/>
             <wp:effectExtent l="0" t="0" r="0" b="0"/>
             <wp:wrapTopAndBottom/>
             <wp:docPr id="5" name="image3.png"/>
@@ -987,7 +987,7 @@
                   <pic:spPr>
                     <a:xfrm>
                       <a:off x="0" y="0"/>
-                      <a:ext cx="2623256" cy="1905000"/>
+                      <a:ext cx="2423160" cy="1759585"/>
                     </a:xfrm>
                     <a:prstGeom prst="rect">
                       <a:avLst/>
@@ -996,6 +996,12 @@
                 </pic:pic>
               </a:graphicData>
             </a:graphic>
+            <wp14:sizeRelH relativeFrom="margin">
+              <wp14:pctWidth>0</wp14:pctWidth>
+            </wp14:sizeRelH>
+            <wp14:sizeRelV relativeFrom="margin">
+              <wp14:pctHeight>0</wp14:pctHeight>
+            </wp14:sizeRelV>
           </wp:anchor>
         </w:drawing>
       </w:r>

</xml_diff>